<commit_message>
final invoice search page
</commit_message>
<xml_diff>
--- a/Mierae Quotation Template new.docx
+++ b/Mierae Quotation Template new.docx
@@ -26,12 +26,12 @@
           <wp:inline distB="0" distT="0" distL="0" distR="0">
             <wp:extent cx="1826513" cy="398335"/>
             <wp:effectExtent b="0" l="0" r="0" t="0"/>
-            <wp:docPr id="9" name="image5.jpg"/>
+            <wp:docPr id="9" name="image3.jpg"/>
             <a:graphic>
               <a:graphicData uri="http://schemas.openxmlformats.org/drawingml/2006/picture">
                 <pic:pic>
                   <pic:nvPicPr>
-                    <pic:cNvPr id="0" name="image5.jpg"/>
+                    <pic:cNvPr id="0" name="image3.jpg"/>
                     <pic:cNvPicPr preferRelativeResize="0"/>
                   </pic:nvPicPr>
                   <pic:blipFill>
@@ -311,12 +311,12 @@
             <wp:extent cx="1169034" cy="647700"/>
             <wp:effectExtent b="0" l="0" r="0" t="0"/>
             <wp:wrapNone/>
-            <wp:docPr id="10" name="image3.jpg"/>
+            <wp:docPr id="10" name="image4.jpg"/>
             <a:graphic>
               <a:graphicData uri="http://schemas.openxmlformats.org/drawingml/2006/picture">
                 <pic:pic>
                   <pic:nvPicPr>
-                    <pic:cNvPr id="0" name="image3.jpg"/>
+                    <pic:cNvPr id="0" name="image4.jpg"/>
                     <pic:cNvPicPr preferRelativeResize="0"/>
                   </pic:nvPicPr>
                   <pic:blipFill>
@@ -420,7 +420,7 @@
           <w:b w:val="1"/>
           <w:rtl w:val="0"/>
         </w:rPr>
-        <w:t xml:space="preserve">Customer Name: </w:t>
+        <w:t xml:space="preserve">Customer Name:</w:t>
       </w:r>
       <w:r>
         <w:rPr>
@@ -458,7 +458,7 @@
           <w:highlight w:val="yellow"/>
           <w:rtl w:val="0"/>
         </w:rPr>
-        <w:t xml:space="preserve"> Replace location here</w:t>
+        <w:t xml:space="preserve">Replace location here,</w:t>
       </w:r>
       <w:r>
         <w:rPr>
@@ -486,18 +486,10 @@
       </w:r>
       <w:r>
         <w:rPr>
-          <w:b w:val="1"/>
           <w:highlight w:val="yellow"/>
           <w:rtl w:val="0"/>
         </w:rPr>
-        <w:t xml:space="preserve"> </w:t>
-      </w:r>
-      <w:r>
-        <w:rPr>
-          <w:highlight w:val="yellow"/>
-          <w:rtl w:val="0"/>
-        </w:rPr>
-        <w:t xml:space="preserve">Replace city here</w:t>
+        <w:t xml:space="preserve">Replace city here,</w:t>
       </w:r>
       <w:r>
         <w:rPr>
@@ -517,7 +509,7 @@
           <w:b w:val="1"/>
           <w:rtl w:val="0"/>
         </w:rPr>
-        <w:t xml:space="preserve">State: </w:t>
+        <w:t xml:space="preserve">State:</w:t>
       </w:r>
       <w:r>
         <w:rPr>
@@ -546,7 +538,14 @@
           <w:szCs w:val="22"/>
           <w:rtl w:val="0"/>
         </w:rPr>
-        <w:t xml:space="preserve">Pincode-</w:t>
+        <w:t xml:space="preserve">Pincode</w:t>
+      </w:r>
+      <w:r>
+        <w:rPr>
+          <w:b w:val="1"/>
+          <w:rtl w:val="0"/>
+        </w:rPr>
+        <w:t xml:space="preserve">:</w:t>
       </w:r>
       <w:r>
         <w:rPr>
@@ -582,18 +581,10 @@
       </w:r>
       <w:r>
         <w:rPr>
-          <w:sz w:val="22"/>
-          <w:szCs w:val="22"/>
-          <w:rtl w:val="0"/>
-        </w:rPr>
-        <w:t xml:space="preserve"> </w:t>
-      </w:r>
-      <w:r>
-        <w:rPr>
           <w:highlight w:val="yellow"/>
           <w:rtl w:val="0"/>
         </w:rPr>
-        <w:t xml:space="preserve">Replace mobile number here</w:t>
+        <w:t xml:space="preserve">Replace mobile number here.</w:t>
       </w:r>
       <w:r>
         <w:rPr>
@@ -5413,12 +5404,12 @@
             <wp:extent cx="1171575" cy="1171575"/>
             <wp:effectExtent b="0" l="0" r="0" t="0"/>
             <wp:wrapNone/>
-            <wp:docPr id="8" name="image4.png"/>
+            <wp:docPr id="8" name="image6.png"/>
             <a:graphic>
               <a:graphicData uri="http://schemas.openxmlformats.org/drawingml/2006/picture">
                 <pic:pic>
                   <pic:nvPicPr>
-                    <pic:cNvPr id="0" name="image4.png"/>
+                    <pic:cNvPr id="0" name="image6.png"/>
                     <pic:cNvPicPr preferRelativeResize="0"/>
                   </pic:nvPicPr>
                   <pic:blipFill>
@@ -5518,12 +5509,12 @@
             <wp:extent cx="1171575" cy="525566"/>
             <wp:effectExtent b="0" l="0" r="0" t="0"/>
             <wp:wrapNone/>
-            <wp:docPr id="6" name="image6.png"/>
+            <wp:docPr id="6" name="image5.png"/>
             <a:graphic>
               <a:graphicData uri="http://schemas.openxmlformats.org/drawingml/2006/picture">
                 <pic:pic>
                   <pic:nvPicPr>
-                    <pic:cNvPr id="0" name="image6.png"/>
+                    <pic:cNvPr id="0" name="image5.png"/>
                     <pic:cNvPicPr preferRelativeResize="0"/>
                   </pic:nvPicPr>
                   <pic:blipFill>

</xml_diff>